<commit_message>
Updates 8/9/23, Biomass abundance and Clearance Rates plots
</commit_message>
<xml_diff>
--- a/Final Final/Abundance/Abundance Plots and Code.docx
+++ b/Final Final/Abundance/Abundance Plots and Code.docx
@@ -44,7 +44,7 @@
         <w:t>/</w:t>
       </w:r>
       <w:r>
-        <w:t>04_plots_AbunBio.R</w:t>
+        <w:t>03_calcs_BiomassAbundance.R</w:t>
       </w:r>
     </w:p>
     <w:p/>
@@ -569,7 +569,12 @@
     </w:p>
     <w:p>
       <w:r>
-        <w:t xml:space="preserve">ggplot(data= AI5TotProp, aes(taxaGroup, BioPgMl)) + </w:t>
+        <w:t>ggplot(data= AI5TotProp,aes(x = factor(taxaGroup, level = c("CenDiaLg", "CenDiaSm", "CilLg", "CilSm", "FlagSm", "Other")),</w:t>
+      </w:r>
+    </w:p>
+    <w:p>
+      <w:r>
+        <w:t xml:space="preserve">                            color = taxaGroup, y=BioUgL)) +  </w:t>
       </w:r>
     </w:p>
     <w:p>
@@ -579,7 +584,21 @@
     </w:p>
     <w:p>
       <w:r>
-        <w:t xml:space="preserve">  scale_y_continuous(expand=expansion(mult=c(.1,0.15)))+</w:t>
+        <w:t xml:space="preserve">  scale_color_manual(values = c("CenDiaLg" = "cornflowerblue", "CenDiaSm" = "lightskyblue", "CilLg" = "salmon3", "CilSm" = "salmon1",</w:t>
+      </w:r>
+      <w:r>
+        <w:t xml:space="preserve"> </w:t>
+      </w:r>
+      <w:r>
+        <w:t xml:space="preserve"> "FlagSm" = "#85B22C", "Other" = "dimgrey"))+</w:t>
+      </w:r>
+    </w:p>
+    <w:p>
+      <w:r>
+        <w:t xml:space="preserve">  scale_y_continuous(expand=expansion(mult=c(.1,0.15</w:t>
+      </w:r>
+      <w:r>
+        <w:t>)))+</w:t>
       </w:r>
     </w:p>
     <w:p>
@@ -589,17 +608,23 @@
     </w:p>
     <w:p>
       <w:r>
-        <w:t xml:space="preserve">  xlab("Taxa Groups")+</w:t>
-      </w:r>
-    </w:p>
-    <w:p>
-      <w:r>
-        <w:t xml:space="preserve">  ylab("pgC"~ml^-1)+</w:t>
-      </w:r>
-    </w:p>
-    <w:p>
-      <w:r>
-        <w:t xml:space="preserve">  ggtitle("Biomass Abundance")+</w:t>
+        <w:t xml:space="preserve">  xlab(</w:t>
+      </w:r>
+      <w:r>
+        <w:t>NULL</w:t>
+      </w:r>
+      <w:r>
+        <w:t>)+</w:t>
+      </w:r>
+    </w:p>
+    <w:p>
+      <w:r>
+        <w:t xml:space="preserve">  ylab("Biomass, µgC"~L^-1)+</w:t>
+      </w:r>
+    </w:p>
+    <w:p>
+      <w:r>
+        <w:t xml:space="preserve">  #ggtitle("Biomass")+</w:t>
       </w:r>
     </w:p>
     <w:p>
@@ -624,7 +649,12 @@
     </w:p>
     <w:p>
       <w:r>
-        <w:t xml:space="preserve">        axis.text.x = element_text(angle = 60, hjust = 0.8, vjust = 0.8, size = 6))+</w:t>
+        <w:t xml:space="preserve">        axis.text.x = element_text(angle = 60, hjust = 0.8, vjust = 0.8, size = 6),</w:t>
+      </w:r>
+    </w:p>
+    <w:p>
+      <w:r>
+        <w:t xml:space="preserve">        legend.position = "none")+</w:t>
       </w:r>
     </w:p>
     <w:p>
@@ -633,15 +663,31 @@
       </w:r>
     </w:p>
     <w:p>
-      <w:r>
+      <w:pPr>
         <w:rPr>
           <w:noProof/>
         </w:rPr>
+      </w:pPr>
+      <w:r>
+        <w:t>### saved plot as 5x5</w:t>
+      </w:r>
+    </w:p>
+    <w:p>
+      <w:pPr>
+        <w:rPr>
+          <w:noProof/>
+        </w:rPr>
+      </w:pPr>
+      <w:r>
+        <w:rPr>
+          <w:noProof/>
+        </w:rPr>
+        <w:lastRenderedPageBreak/>
         <w:drawing>
-          <wp:inline distT="0" distB="0" distL="0" distR="0" wp14:anchorId="704E7F04" wp14:editId="7EB93976">
-            <wp:extent cx="6192570" cy="5160475"/>
-            <wp:effectExtent l="0" t="0" r="5080" b="0"/>
-            <wp:docPr id="147165729" name="Picture 8"/>
+          <wp:inline distT="0" distB="0" distL="0" distR="0" wp14:anchorId="20854FA0" wp14:editId="526FB416">
+            <wp:extent cx="4572000" cy="4572000"/>
+            <wp:effectExtent l="0" t="0" r="0" b="0"/>
+            <wp:docPr id="226289075" name="Picture 4"/>
             <wp:cNvGraphicFramePr>
               <a:graphicFrameLocks xmlns:a="http://schemas.openxmlformats.org/drawingml/2006/main" noChangeAspect="1"/>
             </wp:cNvGraphicFramePr>
@@ -649,7 +695,7 @@
               <a:graphicData uri="http://schemas.openxmlformats.org/drawingml/2006/picture">
                 <pic:pic xmlns:pic="http://schemas.openxmlformats.org/drawingml/2006/picture">
                   <pic:nvPicPr>
-                    <pic:cNvPr id="147165729" name="Picture 147165729"/>
+                    <pic:cNvPr id="226289075" name="Picture 226289075"/>
                     <pic:cNvPicPr/>
                   </pic:nvPicPr>
                   <pic:blipFill>
@@ -667,7 +713,7 @@
                   <pic:spPr>
                     <a:xfrm>
                       <a:off x="0" y="0"/>
-                      <a:ext cx="6201552" cy="5167960"/>
+                      <a:ext cx="4572000" cy="4572000"/>
                     </a:xfrm>
                     <a:prstGeom prst="rect">
                       <a:avLst/>
@@ -682,6 +728,20 @@
     </w:p>
     <w:p/>
     <w:p/>
+    <w:p/>
+    <w:p>
+      <w:pPr>
+        <w:rPr>
+          <w:rStyle w:val="Heading1Char"/>
+        </w:rPr>
+      </w:pPr>
+      <w:r>
+        <w:rPr>
+          <w:rStyle w:val="Heading1Char"/>
+        </w:rPr>
+        <w:br w:type="page"/>
+      </w:r>
+    </w:p>
     <w:p>
       <w:pPr>
         <w:rPr>
@@ -695,13 +755,6 @@
         <w:lastRenderedPageBreak/>
         <w:t>All taxa groups, all events</w:t>
       </w:r>
-    </w:p>
-    <w:p>
-      <w:pPr>
-        <w:rPr>
-          <w:rStyle w:val="Heading1Char"/>
-        </w:rPr>
-      </w:pPr>
     </w:p>
     <w:p>
       <w:pPr>
@@ -718,10 +771,10 @@
           <w:szCs w:val="32"/>
         </w:rPr>
         <w:drawing>
-          <wp:inline distT="0" distB="0" distL="0" distR="0" wp14:anchorId="45DDB092" wp14:editId="308033D9">
-            <wp:extent cx="6525314" cy="5437762"/>
-            <wp:effectExtent l="0" t="0" r="2540" b="0"/>
-            <wp:docPr id="768854701" name="Picture 14"/>
+          <wp:inline distT="0" distB="0" distL="0" distR="0" wp14:anchorId="78C32B5C" wp14:editId="3CE289A2">
+            <wp:extent cx="6553522" cy="6007395"/>
+            <wp:effectExtent l="0" t="0" r="0" b="0"/>
+            <wp:docPr id="674842514" name="Picture 3"/>
             <wp:cNvGraphicFramePr>
               <a:graphicFrameLocks xmlns:a="http://schemas.openxmlformats.org/drawingml/2006/main" noChangeAspect="1"/>
             </wp:cNvGraphicFramePr>
@@ -729,7 +782,7 @@
               <a:graphicData uri="http://schemas.openxmlformats.org/drawingml/2006/picture">
                 <pic:pic xmlns:pic="http://schemas.openxmlformats.org/drawingml/2006/picture">
                   <pic:nvPicPr>
-                    <pic:cNvPr id="768854701" name="Picture 768854701"/>
+                    <pic:cNvPr id="674842514" name="Picture 674842514"/>
                     <pic:cNvPicPr/>
                   </pic:nvPicPr>
                   <pic:blipFill>
@@ -747,7 +800,7 @@
                   <pic:spPr>
                     <a:xfrm>
                       <a:off x="0" y="0"/>
-                      <a:ext cx="6531702" cy="5443085"/>
+                      <a:ext cx="6559916" cy="6013256"/>
                     </a:xfrm>
                     <a:prstGeom prst="rect">
                       <a:avLst/>
@@ -779,25 +832,13 @@
           <w:rStyle w:val="Heading1Char"/>
         </w:rPr>
         <w:lastRenderedPageBreak/>
-        <w:t>Exp</w:t>
-      </w:r>
-      <w:r>
-        <w:rPr>
-          <w:rStyle w:val="Heading1Char"/>
-        </w:rPr>
-        <w:t>ansion of</w:t>
-      </w:r>
-      <w:r>
-        <w:rPr>
-          <w:rStyle w:val="Heading1Char"/>
-        </w:rPr>
-        <w:t xml:space="preserve"> taxa groups</w:t>
-      </w:r>
-      <w:r>
-        <w:t xml:space="preserve"> for </w:t>
-      </w:r>
-      <w:r>
-        <w:t>SJR2, WLD2, YBP1, YBP2, because their “Other” group made up &gt;10% of biomass abundanc, pgC ml</w:t>
+        <w:t>Expansion of taxa groups</w:t>
+      </w:r>
+      <w:r>
+        <w:t xml:space="preserve"> for SJR2, WLD2, YBP1, YBP2, because their “Other” group made up &gt;10% of biomass abundanc, </w:t>
+      </w:r>
+      <w:r>
+        <w:t>ugC L</w:t>
       </w:r>
       <w:r>
         <w:rPr>
@@ -1121,7 +1162,23 @@
           <w:sz w:val="22"/>
           <w:szCs w:val="22"/>
         </w:rPr>
-        <w:t xml:space="preserve">           y=BioPgMl)) + </w:t>
+        <w:t xml:space="preserve">           y=Bio</w:t>
+      </w:r>
+      <w:r>
+        <w:rPr>
+          <w:rFonts w:ascii="Lucida Sans Typewriter" w:hAnsi="Lucida Sans Typewriter"/>
+          <w:sz w:val="22"/>
+          <w:szCs w:val="22"/>
+        </w:rPr>
+        <w:t>UgL</w:t>
+      </w:r>
+      <w:r>
+        <w:rPr>
+          <w:rFonts w:ascii="Lucida Sans Typewriter" w:hAnsi="Lucida Sans Typewriter"/>
+          <w:sz w:val="22"/>
+          <w:szCs w:val="22"/>
+        </w:rPr>
+        <w:t xml:space="preserve">)) + </w:t>
       </w:r>
     </w:p>
     <w:p>
@@ -1949,7 +2006,7 @@
       <w:rPr>
         <w:noProof/>
       </w:rPr>
-      <w:t>8/7/23</w:t>
+      <w:t>8/9/23</w:t>
     </w:r>
     <w:r>
       <w:fldChar w:fldCharType="end"/>

</xml_diff>